<commit_message>
comments made in code
</commit_message>
<xml_diff>
--- a/REPORT_Hernandez.docx
+++ b/REPORT_Hernandez.docx
@@ -1670,8 +1670,6 @@
           <w:color w:val="000000"/>
         </w:rPr>
       </w:pPr>
-      <w:bookmarkStart w:id="0" w:name="_GoBack"/>
-      <w:bookmarkEnd w:id="0"/>
     </w:p>
     <w:p>
       <w:pPr>
@@ -1712,14 +1710,12 @@
         <w:rPr>
           <w:rFonts w:ascii="Arial" w:eastAsia="Times New Roman" w:hAnsi="Arial" w:cs="Arial"/>
           <w:color w:val="000000"/>
-          <w:highlight w:val="yellow"/>
-        </w:rPr>
-      </w:pPr>
-      <w:r>
-        <w:rPr>
-          <w:rFonts w:ascii="Arial" w:eastAsia="Times New Roman" w:hAnsi="Arial" w:cs="Arial"/>
-          <w:color w:val="000000"/>
-          <w:highlight w:val="yellow"/>
+        </w:rPr>
+      </w:pPr>
+      <w:r>
+        <w:rPr>
+          <w:rFonts w:ascii="Arial" w:eastAsia="Times New Roman" w:hAnsi="Arial" w:cs="Arial"/>
+          <w:color w:val="000000"/>
         </w:rPr>
         <w:t>Showing a special character (stick figure) on the LED screen</w:t>
       </w:r>
@@ -1728,6 +1724,8 @@
       <w:pPr>
         <w:jc w:val="center"/>
       </w:pPr>
+      <w:bookmarkStart w:id="0" w:name="_GoBack"/>
+      <w:bookmarkEnd w:id="0"/>
     </w:p>
     <w:sectPr>
       <w:pgSz w:w="12240" w:h="15840"/>

</xml_diff>